<commit_message>
Update REPORT- FUTURE_CS_01 with latest findings
</commit_message>
<xml_diff>
--- a/REPORT- FUTURE_CS_01.docx
+++ b/REPORT- FUTURE_CS_01.docx
@@ -11,6 +11,7 @@
         </w:numPr>
         <w:bidi w:val="0"/>
         <w:spacing w:before="240" w:after="120"/>
+        <w:ind w:hanging="0" w:left="0"/>
         <w:jc w:val="left"/>
         <w:rPr/>
       </w:pPr>
@@ -45,7 +46,19 @@
         <w:rPr>
           <w:rStyle w:val="Strong"/>
         </w:rPr>
-        <w:t>14 Nov 2025</w:t>
+        <w:t>1</w:t>
+      </w:r>
+      <w:r>
+        <w:rPr>
+          <w:rStyle w:val="Strong"/>
+        </w:rPr>
+        <w:t>9</w:t>
+      </w:r>
+      <w:r>
+        <w:rPr>
+          <w:rStyle w:val="Strong"/>
+        </w:rPr>
+        <w:t xml:space="preserve"> Nov 2025</w:t>
       </w:r>
       <w:r>
         <w:rPr/>
@@ -67,6 +80,7 @@
         </w:numPr>
         <w:bidi w:val="0"/>
         <w:spacing w:before="240" w:after="120"/>
+        <w:ind w:hanging="0" w:left="0"/>
         <w:jc w:val="left"/>
         <w:rPr/>
       </w:pPr>
@@ -137,6 +151,7 @@
         </w:numPr>
         <w:bidi w:val="0"/>
         <w:spacing w:before="240" w:after="120"/>
+        <w:ind w:hanging="0" w:left="0"/>
         <w:jc w:val="left"/>
         <w:rPr/>
       </w:pPr>
@@ -169,10 +184,9 @@
         <w:pStyle w:val="BodyText"/>
         <w:numPr>
           <w:ilvl w:val="0"/>
-          <w:numId w:val="2"/>
-        </w:numPr>
-        <w:tabs>
-          <w:tab w:val="clear" w:pos="709"/>
+          <w:numId w:val="1"/>
+        </w:numPr>
+        <w:tabs>
           <w:tab w:val="left" w:pos="709" w:leader="none"/>
         </w:tabs>
         <w:bidi w:val="0"/>
@@ -212,10 +226,9 @@
         <w:pStyle w:val="BodyText"/>
         <w:numPr>
           <w:ilvl w:val="0"/>
-          <w:numId w:val="3"/>
-        </w:numPr>
-        <w:tabs>
-          <w:tab w:val="clear" w:pos="709"/>
+          <w:numId w:val="2"/>
+        </w:numPr>
+        <w:tabs>
           <w:tab w:val="left" w:pos="709" w:leader="none"/>
         </w:tabs>
         <w:bidi w:val="0"/>
@@ -239,10 +252,9 @@
         <w:pStyle w:val="BodyText"/>
         <w:numPr>
           <w:ilvl w:val="0"/>
-          <w:numId w:val="3"/>
-        </w:numPr>
-        <w:tabs>
-          <w:tab w:val="clear" w:pos="709"/>
+          <w:numId w:val="2"/>
+        </w:numPr>
+        <w:tabs>
           <w:tab w:val="left" w:pos="709" w:leader="none"/>
         </w:tabs>
         <w:bidi w:val="0"/>
@@ -260,10 +272,9 @@
         <w:pStyle w:val="BodyText"/>
         <w:numPr>
           <w:ilvl w:val="0"/>
-          <w:numId w:val="3"/>
-        </w:numPr>
-        <w:tabs>
-          <w:tab w:val="clear" w:pos="709"/>
+          <w:numId w:val="2"/>
+        </w:numPr>
+        <w:tabs>
           <w:tab w:val="left" w:pos="709" w:leader="none"/>
         </w:tabs>
         <w:bidi w:val="0"/>
@@ -281,10 +292,9 @@
         <w:pStyle w:val="BodyText"/>
         <w:numPr>
           <w:ilvl w:val="0"/>
-          <w:numId w:val="3"/>
-        </w:numPr>
-        <w:tabs>
-          <w:tab w:val="clear" w:pos="709"/>
+          <w:numId w:val="2"/>
+        </w:numPr>
+        <w:tabs>
           <w:tab w:val="left" w:pos="709" w:leader="none"/>
         </w:tabs>
         <w:bidi w:val="0"/>
@@ -306,6 +316,7 @@
         </w:numPr>
         <w:bidi w:val="0"/>
         <w:spacing w:before="240" w:after="120"/>
+        <w:ind w:hanging="0" w:left="0"/>
         <w:jc w:val="left"/>
         <w:rPr/>
       </w:pPr>
@@ -340,6 +351,7 @@
         </w:numPr>
         <w:bidi w:val="0"/>
         <w:spacing w:before="240" w:after="120"/>
+        <w:ind w:hanging="0" w:left="0"/>
         <w:jc w:val="left"/>
         <w:rPr/>
       </w:pPr>
@@ -391,6 +403,7 @@
         </w:numPr>
         <w:bidi w:val="0"/>
         <w:spacing w:before="140" w:after="120"/>
+        <w:ind w:hanging="0" w:left="0"/>
         <w:jc w:val="left"/>
         <w:rPr/>
       </w:pPr>
@@ -425,6 +438,7 @@
         </w:numPr>
         <w:bidi w:val="0"/>
         <w:spacing w:before="140" w:after="120"/>
+        <w:ind w:hanging="0" w:left="0"/>
         <w:jc w:val="left"/>
         <w:rPr/>
       </w:pPr>
@@ -455,10 +469,9 @@
         <w:pStyle w:val="BodyText"/>
         <w:numPr>
           <w:ilvl w:val="0"/>
-          <w:numId w:val="4"/>
-        </w:numPr>
-        <w:tabs>
-          <w:tab w:val="clear" w:pos="709"/>
+          <w:numId w:val="3"/>
+        </w:numPr>
+        <w:tabs>
           <w:tab w:val="left" w:pos="709" w:leader="none"/>
         </w:tabs>
         <w:bidi w:val="0"/>
@@ -476,10 +489,9 @@
         <w:pStyle w:val="BodyText"/>
         <w:numPr>
           <w:ilvl w:val="0"/>
-          <w:numId w:val="4"/>
-        </w:numPr>
-        <w:tabs>
-          <w:tab w:val="clear" w:pos="709"/>
+          <w:numId w:val="3"/>
+        </w:numPr>
+        <w:tabs>
           <w:tab w:val="left" w:pos="709" w:leader="none"/>
         </w:tabs>
         <w:bidi w:val="0"/>
@@ -497,10 +509,9 @@
         <w:pStyle w:val="BodyText"/>
         <w:numPr>
           <w:ilvl w:val="0"/>
-          <w:numId w:val="4"/>
-        </w:numPr>
-        <w:tabs>
-          <w:tab w:val="clear" w:pos="709"/>
+          <w:numId w:val="3"/>
+        </w:numPr>
+        <w:tabs>
           <w:tab w:val="left" w:pos="709" w:leader="none"/>
         </w:tabs>
         <w:bidi w:val="0"/>
@@ -518,10 +529,9 @@
         <w:pStyle w:val="BodyText"/>
         <w:numPr>
           <w:ilvl w:val="0"/>
-          <w:numId w:val="4"/>
-        </w:numPr>
-        <w:tabs>
-          <w:tab w:val="clear" w:pos="709"/>
+          <w:numId w:val="3"/>
+        </w:numPr>
+        <w:tabs>
           <w:tab w:val="left" w:pos="709" w:leader="none"/>
         </w:tabs>
         <w:bidi w:val="0"/>
@@ -543,6 +553,7 @@
         </w:numPr>
         <w:bidi w:val="0"/>
         <w:spacing w:before="140" w:after="120"/>
+        <w:ind w:hanging="0" w:left="0"/>
         <w:jc w:val="left"/>
         <w:rPr/>
       </w:pPr>
@@ -587,6 +598,7 @@
         </w:numPr>
         <w:bidi w:val="0"/>
         <w:spacing w:before="140" w:after="120"/>
+        <w:ind w:hanging="0" w:left="0"/>
         <w:jc w:val="left"/>
         <w:rPr/>
       </w:pPr>
@@ -604,10 +616,9 @@
         <w:pStyle w:val="BodyText"/>
         <w:numPr>
           <w:ilvl w:val="0"/>
-          <w:numId w:val="5"/>
-        </w:numPr>
-        <w:tabs>
-          <w:tab w:val="clear" w:pos="709"/>
+          <w:numId w:val="4"/>
+        </w:numPr>
+        <w:tabs>
           <w:tab w:val="left" w:pos="709" w:leader="none"/>
         </w:tabs>
         <w:bidi w:val="0"/>
@@ -625,10 +636,9 @@
         <w:pStyle w:val="BodyText"/>
         <w:numPr>
           <w:ilvl w:val="0"/>
-          <w:numId w:val="5"/>
-        </w:numPr>
-        <w:tabs>
-          <w:tab w:val="clear" w:pos="709"/>
+          <w:numId w:val="4"/>
+        </w:numPr>
+        <w:tabs>
           <w:tab w:val="left" w:pos="709" w:leader="none"/>
         </w:tabs>
         <w:bidi w:val="0"/>
@@ -646,10 +656,9 @@
         <w:pStyle w:val="BodyText"/>
         <w:numPr>
           <w:ilvl w:val="0"/>
-          <w:numId w:val="5"/>
-        </w:numPr>
-        <w:tabs>
-          <w:tab w:val="clear" w:pos="709"/>
+          <w:numId w:val="4"/>
+        </w:numPr>
+        <w:tabs>
           <w:tab w:val="left" w:pos="709" w:leader="none"/>
         </w:tabs>
         <w:bidi w:val="0"/>
@@ -667,10 +676,9 @@
         <w:pStyle w:val="BodyText"/>
         <w:numPr>
           <w:ilvl w:val="0"/>
-          <w:numId w:val="5"/>
-        </w:numPr>
-        <w:tabs>
-          <w:tab w:val="clear" w:pos="709"/>
+          <w:numId w:val="4"/>
+        </w:numPr>
+        <w:tabs>
           <w:tab w:val="left" w:pos="709" w:leader="none"/>
         </w:tabs>
         <w:bidi w:val="0"/>
@@ -688,10 +696,9 @@
         <w:pStyle w:val="BodyText"/>
         <w:numPr>
           <w:ilvl w:val="0"/>
-          <w:numId w:val="5"/>
-        </w:numPr>
-        <w:tabs>
-          <w:tab w:val="clear" w:pos="709"/>
+          <w:numId w:val="4"/>
+        </w:numPr>
+        <w:tabs>
           <w:tab w:val="left" w:pos="709" w:leader="none"/>
         </w:tabs>
         <w:bidi w:val="0"/>
@@ -713,6 +720,7 @@
         </w:numPr>
         <w:bidi w:val="0"/>
         <w:spacing w:before="240" w:after="120"/>
+        <w:ind w:hanging="0" w:left="0"/>
         <w:jc w:val="left"/>
         <w:rPr/>
       </w:pPr>
@@ -764,6 +772,7 @@
         </w:numPr>
         <w:bidi w:val="0"/>
         <w:spacing w:before="140" w:after="120"/>
+        <w:ind w:hanging="0" w:left="0"/>
         <w:jc w:val="left"/>
         <w:rPr/>
       </w:pPr>
@@ -851,6 +860,7 @@
         </w:numPr>
         <w:bidi w:val="0"/>
         <w:spacing w:before="140" w:after="120"/>
+        <w:ind w:hanging="0" w:left="0"/>
         <w:jc w:val="left"/>
         <w:rPr/>
       </w:pPr>
@@ -881,10 +891,9 @@
         <w:pStyle w:val="BodyText"/>
         <w:numPr>
           <w:ilvl w:val="0"/>
-          <w:numId w:val="6"/>
-        </w:numPr>
-        <w:tabs>
-          <w:tab w:val="clear" w:pos="709"/>
+          <w:numId w:val="5"/>
+        </w:numPr>
+        <w:tabs>
           <w:tab w:val="left" w:pos="709" w:leader="none"/>
         </w:tabs>
         <w:bidi w:val="0"/>
@@ -902,10 +911,9 @@
         <w:pStyle w:val="BodyText"/>
         <w:numPr>
           <w:ilvl w:val="0"/>
-          <w:numId w:val="6"/>
-        </w:numPr>
-        <w:tabs>
-          <w:tab w:val="clear" w:pos="709"/>
+          <w:numId w:val="5"/>
+        </w:numPr>
+        <w:tabs>
           <w:tab w:val="left" w:pos="709" w:leader="none"/>
         </w:tabs>
         <w:bidi w:val="0"/>
@@ -923,10 +931,9 @@
         <w:pStyle w:val="BodyText"/>
         <w:numPr>
           <w:ilvl w:val="0"/>
-          <w:numId w:val="6"/>
-        </w:numPr>
-        <w:tabs>
-          <w:tab w:val="clear" w:pos="709"/>
+          <w:numId w:val="5"/>
+        </w:numPr>
+        <w:tabs>
           <w:tab w:val="left" w:pos="709" w:leader="none"/>
         </w:tabs>
         <w:bidi w:val="0"/>
@@ -944,10 +951,9 @@
         <w:pStyle w:val="BodyText"/>
         <w:numPr>
           <w:ilvl w:val="0"/>
-          <w:numId w:val="6"/>
-        </w:numPr>
-        <w:tabs>
-          <w:tab w:val="clear" w:pos="709"/>
+          <w:numId w:val="5"/>
+        </w:numPr>
+        <w:tabs>
           <w:tab w:val="left" w:pos="709" w:leader="none"/>
         </w:tabs>
         <w:bidi w:val="0"/>
@@ -969,6 +975,7 @@
         </w:numPr>
         <w:bidi w:val="0"/>
         <w:spacing w:before="140" w:after="120"/>
+        <w:ind w:hanging="0" w:left="0"/>
         <w:jc w:val="left"/>
         <w:rPr/>
       </w:pPr>
@@ -1047,6 +1054,7 @@
         </w:numPr>
         <w:bidi w:val="0"/>
         <w:spacing w:before="140" w:after="120"/>
+        <w:ind w:hanging="0" w:left="0"/>
         <w:jc w:val="left"/>
         <w:rPr/>
       </w:pPr>
@@ -1064,10 +1072,9 @@
         <w:pStyle w:val="BodyText"/>
         <w:numPr>
           <w:ilvl w:val="0"/>
-          <w:numId w:val="7"/>
-        </w:numPr>
-        <w:tabs>
-          <w:tab w:val="clear" w:pos="709"/>
+          <w:numId w:val="6"/>
+        </w:numPr>
+        <w:tabs>
           <w:tab w:val="left" w:pos="709" w:leader="none"/>
         </w:tabs>
         <w:bidi w:val="0"/>
@@ -1085,10 +1092,9 @@
         <w:pStyle w:val="BodyText"/>
         <w:numPr>
           <w:ilvl w:val="0"/>
-          <w:numId w:val="7"/>
-        </w:numPr>
-        <w:tabs>
-          <w:tab w:val="clear" w:pos="709"/>
+          <w:numId w:val="6"/>
+        </w:numPr>
+        <w:tabs>
           <w:tab w:val="left" w:pos="709" w:leader="none"/>
         </w:tabs>
         <w:bidi w:val="0"/>
@@ -1106,10 +1112,9 @@
         <w:pStyle w:val="BodyText"/>
         <w:numPr>
           <w:ilvl w:val="0"/>
-          <w:numId w:val="7"/>
-        </w:numPr>
-        <w:tabs>
-          <w:tab w:val="clear" w:pos="709"/>
+          <w:numId w:val="6"/>
+        </w:numPr>
+        <w:tabs>
           <w:tab w:val="left" w:pos="709" w:leader="none"/>
         </w:tabs>
         <w:bidi w:val="0"/>
@@ -1127,10 +1132,9 @@
         <w:pStyle w:val="BodyText"/>
         <w:numPr>
           <w:ilvl w:val="0"/>
-          <w:numId w:val="7"/>
-        </w:numPr>
-        <w:tabs>
-          <w:tab w:val="clear" w:pos="709"/>
+          <w:numId w:val="6"/>
+        </w:numPr>
+        <w:tabs>
           <w:tab w:val="left" w:pos="709" w:leader="none"/>
         </w:tabs>
         <w:bidi w:val="0"/>
@@ -1152,6 +1156,7 @@
         </w:numPr>
         <w:bidi w:val="0"/>
         <w:spacing w:before="240" w:after="120"/>
+        <w:ind w:hanging="0" w:left="0"/>
         <w:jc w:val="left"/>
         <w:rPr/>
       </w:pPr>
@@ -1203,6 +1208,7 @@
         </w:numPr>
         <w:bidi w:val="0"/>
         <w:spacing w:before="140" w:after="120"/>
+        <w:ind w:hanging="0" w:left="0"/>
         <w:jc w:val="left"/>
         <w:rPr/>
       </w:pPr>
@@ -1281,6 +1287,7 @@
         </w:numPr>
         <w:bidi w:val="0"/>
         <w:spacing w:before="140" w:after="120"/>
+        <w:ind w:hanging="0" w:left="0"/>
         <w:jc w:val="left"/>
         <w:rPr/>
       </w:pPr>
@@ -1311,10 +1318,9 @@
         <w:pStyle w:val="BodyText"/>
         <w:numPr>
           <w:ilvl w:val="0"/>
-          <w:numId w:val="8"/>
-        </w:numPr>
-        <w:tabs>
-          <w:tab w:val="clear" w:pos="709"/>
+          <w:numId w:val="7"/>
+        </w:numPr>
+        <w:tabs>
           <w:tab w:val="left" w:pos="709" w:leader="none"/>
         </w:tabs>
         <w:bidi w:val="0"/>
@@ -1332,10 +1338,9 @@
         <w:pStyle w:val="BodyText"/>
         <w:numPr>
           <w:ilvl w:val="0"/>
-          <w:numId w:val="8"/>
-        </w:numPr>
-        <w:tabs>
-          <w:tab w:val="clear" w:pos="709"/>
+          <w:numId w:val="7"/>
+        </w:numPr>
+        <w:tabs>
           <w:tab w:val="left" w:pos="709" w:leader="none"/>
         </w:tabs>
         <w:bidi w:val="0"/>
@@ -1353,10 +1358,9 @@
         <w:pStyle w:val="BodyText"/>
         <w:numPr>
           <w:ilvl w:val="0"/>
-          <w:numId w:val="8"/>
-        </w:numPr>
-        <w:tabs>
-          <w:tab w:val="clear" w:pos="709"/>
+          <w:numId w:val="7"/>
+        </w:numPr>
+        <w:tabs>
           <w:tab w:val="left" w:pos="709" w:leader="none"/>
         </w:tabs>
         <w:bidi w:val="0"/>
@@ -1374,10 +1378,9 @@
         <w:pStyle w:val="BodyText"/>
         <w:numPr>
           <w:ilvl w:val="0"/>
-          <w:numId w:val="8"/>
-        </w:numPr>
-        <w:tabs>
-          <w:tab w:val="clear" w:pos="709"/>
+          <w:numId w:val="7"/>
+        </w:numPr>
+        <w:tabs>
           <w:tab w:val="left" w:pos="709" w:leader="none"/>
         </w:tabs>
         <w:bidi w:val="0"/>
@@ -1399,6 +1402,7 @@
         </w:numPr>
         <w:bidi w:val="0"/>
         <w:spacing w:before="140" w:after="120"/>
+        <w:ind w:hanging="0" w:left="0"/>
         <w:jc w:val="left"/>
         <w:rPr/>
       </w:pPr>
@@ -1433,6 +1437,7 @@
         </w:numPr>
         <w:bidi w:val="0"/>
         <w:spacing w:before="140" w:after="120"/>
+        <w:ind w:hanging="0" w:left="0"/>
         <w:jc w:val="left"/>
         <w:rPr/>
       </w:pPr>
@@ -1450,10 +1455,9 @@
         <w:pStyle w:val="BodyText"/>
         <w:numPr>
           <w:ilvl w:val="0"/>
-          <w:numId w:val="9"/>
-        </w:numPr>
-        <w:tabs>
-          <w:tab w:val="clear" w:pos="709"/>
+          <w:numId w:val="8"/>
+        </w:numPr>
+        <w:tabs>
           <w:tab w:val="left" w:pos="709" w:leader="none"/>
         </w:tabs>
         <w:bidi w:val="0"/>
@@ -1471,10 +1475,9 @@
         <w:pStyle w:val="BodyText"/>
         <w:numPr>
           <w:ilvl w:val="0"/>
-          <w:numId w:val="9"/>
-        </w:numPr>
-        <w:tabs>
-          <w:tab w:val="clear" w:pos="709"/>
+          <w:numId w:val="8"/>
+        </w:numPr>
+        <w:tabs>
           <w:tab w:val="left" w:pos="709" w:leader="none"/>
         </w:tabs>
         <w:bidi w:val="0"/>
@@ -1492,10 +1495,9 @@
         <w:pStyle w:val="BodyText"/>
         <w:numPr>
           <w:ilvl w:val="0"/>
-          <w:numId w:val="9"/>
-        </w:numPr>
-        <w:tabs>
-          <w:tab w:val="clear" w:pos="709"/>
+          <w:numId w:val="8"/>
+        </w:numPr>
+        <w:tabs>
           <w:tab w:val="left" w:pos="709" w:leader="none"/>
         </w:tabs>
         <w:bidi w:val="0"/>
@@ -1513,10 +1515,9 @@
         <w:pStyle w:val="BodyText"/>
         <w:numPr>
           <w:ilvl w:val="0"/>
-          <w:numId w:val="9"/>
-        </w:numPr>
-        <w:tabs>
-          <w:tab w:val="clear" w:pos="709"/>
+          <w:numId w:val="8"/>
+        </w:numPr>
+        <w:tabs>
           <w:tab w:val="left" w:pos="709" w:leader="none"/>
         </w:tabs>
         <w:bidi w:val="0"/>
@@ -1538,6 +1539,7 @@
         </w:numPr>
         <w:bidi w:val="0"/>
         <w:spacing w:before="240" w:after="120"/>
+        <w:ind w:hanging="0" w:left="0"/>
         <w:jc w:val="left"/>
         <w:rPr/>
       </w:pPr>
@@ -1589,6 +1591,7 @@
         </w:numPr>
         <w:bidi w:val="0"/>
         <w:spacing w:before="140" w:after="120"/>
+        <w:ind w:hanging="0" w:left="0"/>
         <w:jc w:val="left"/>
         <w:rPr/>
       </w:pPr>
@@ -1623,6 +1626,7 @@
         </w:numPr>
         <w:bidi w:val="0"/>
         <w:spacing w:before="140" w:after="120"/>
+        <w:ind w:hanging="0" w:left="0"/>
         <w:jc w:val="left"/>
         <w:rPr/>
       </w:pPr>
@@ -1653,10 +1657,9 @@
         <w:pStyle w:val="BodyText"/>
         <w:numPr>
           <w:ilvl w:val="0"/>
-          <w:numId w:val="10"/>
-        </w:numPr>
-        <w:tabs>
-          <w:tab w:val="clear" w:pos="709"/>
+          <w:numId w:val="9"/>
+        </w:numPr>
+        <w:tabs>
           <w:tab w:val="left" w:pos="709" w:leader="none"/>
         </w:tabs>
         <w:bidi w:val="0"/>
@@ -1674,10 +1677,9 @@
         <w:pStyle w:val="BodyText"/>
         <w:numPr>
           <w:ilvl w:val="0"/>
-          <w:numId w:val="10"/>
-        </w:numPr>
-        <w:tabs>
-          <w:tab w:val="clear" w:pos="709"/>
+          <w:numId w:val="9"/>
+        </w:numPr>
+        <w:tabs>
           <w:tab w:val="left" w:pos="709" w:leader="none"/>
         </w:tabs>
         <w:bidi w:val="0"/>
@@ -1695,10 +1697,9 @@
         <w:pStyle w:val="BodyText"/>
         <w:numPr>
           <w:ilvl w:val="0"/>
-          <w:numId w:val="10"/>
-        </w:numPr>
-        <w:tabs>
-          <w:tab w:val="clear" w:pos="709"/>
+          <w:numId w:val="9"/>
+        </w:numPr>
+        <w:tabs>
           <w:tab w:val="left" w:pos="709" w:leader="none"/>
         </w:tabs>
         <w:bidi w:val="0"/>
@@ -1716,10 +1717,9 @@
         <w:pStyle w:val="BodyText"/>
         <w:numPr>
           <w:ilvl w:val="0"/>
-          <w:numId w:val="10"/>
-        </w:numPr>
-        <w:tabs>
-          <w:tab w:val="clear" w:pos="709"/>
+          <w:numId w:val="9"/>
+        </w:numPr>
+        <w:tabs>
           <w:tab w:val="left" w:pos="709" w:leader="none"/>
         </w:tabs>
         <w:bidi w:val="0"/>
@@ -1741,6 +1741,7 @@
         </w:numPr>
         <w:bidi w:val="0"/>
         <w:spacing w:before="140" w:after="120"/>
+        <w:ind w:hanging="0" w:left="0"/>
         <w:jc w:val="left"/>
         <w:rPr/>
       </w:pPr>
@@ -1779,6 +1780,7 @@
         </w:numPr>
         <w:bidi w:val="0"/>
         <w:spacing w:before="140" w:after="120"/>
+        <w:ind w:hanging="0" w:left="0"/>
         <w:jc w:val="left"/>
         <w:rPr/>
       </w:pPr>
@@ -1796,10 +1798,9 @@
         <w:pStyle w:val="BodyText"/>
         <w:numPr>
           <w:ilvl w:val="0"/>
-          <w:numId w:val="11"/>
-        </w:numPr>
-        <w:tabs>
-          <w:tab w:val="clear" w:pos="709"/>
+          <w:numId w:val="10"/>
+        </w:numPr>
+        <w:tabs>
           <w:tab w:val="left" w:pos="709" w:leader="none"/>
         </w:tabs>
         <w:bidi w:val="0"/>
@@ -1817,10 +1818,9 @@
         <w:pStyle w:val="BodyText"/>
         <w:numPr>
           <w:ilvl w:val="0"/>
-          <w:numId w:val="11"/>
-        </w:numPr>
-        <w:tabs>
-          <w:tab w:val="clear" w:pos="709"/>
+          <w:numId w:val="10"/>
+        </w:numPr>
+        <w:tabs>
           <w:tab w:val="left" w:pos="709" w:leader="none"/>
         </w:tabs>
         <w:bidi w:val="0"/>
@@ -1838,10 +1838,9 @@
         <w:pStyle w:val="BodyText"/>
         <w:numPr>
           <w:ilvl w:val="0"/>
-          <w:numId w:val="11"/>
-        </w:numPr>
-        <w:tabs>
-          <w:tab w:val="clear" w:pos="709"/>
+          <w:numId w:val="10"/>
+        </w:numPr>
+        <w:tabs>
           <w:tab w:val="left" w:pos="709" w:leader="none"/>
         </w:tabs>
         <w:bidi w:val="0"/>
@@ -1863,6 +1862,7 @@
         </w:numPr>
         <w:bidi w:val="0"/>
         <w:spacing w:before="240" w:after="120"/>
+        <w:ind w:hanging="0" w:left="0"/>
         <w:jc w:val="left"/>
         <w:rPr/>
       </w:pPr>
@@ -1914,6 +1914,7 @@
         </w:numPr>
         <w:bidi w:val="0"/>
         <w:spacing w:before="140" w:after="120"/>
+        <w:ind w:hanging="0" w:left="0"/>
         <w:jc w:val="left"/>
         <w:rPr/>
       </w:pPr>
@@ -1948,6 +1949,7 @@
         </w:numPr>
         <w:bidi w:val="0"/>
         <w:spacing w:before="140" w:after="120"/>
+        <w:ind w:hanging="0" w:left="0"/>
         <w:jc w:val="left"/>
         <w:rPr/>
       </w:pPr>
@@ -1994,6 +1996,7 @@
         </w:numPr>
         <w:bidi w:val="0"/>
         <w:spacing w:before="140" w:after="120"/>
+        <w:ind w:hanging="0" w:left="0"/>
         <w:jc w:val="left"/>
         <w:rPr/>
       </w:pPr>
@@ -2028,6 +2031,7 @@
         </w:numPr>
         <w:bidi w:val="0"/>
         <w:spacing w:before="140" w:after="120"/>
+        <w:ind w:hanging="0" w:left="0"/>
         <w:jc w:val="left"/>
         <w:rPr/>
       </w:pPr>
@@ -2045,10 +2049,9 @@
         <w:pStyle w:val="BodyText"/>
         <w:numPr>
           <w:ilvl w:val="0"/>
-          <w:numId w:val="12"/>
-        </w:numPr>
-        <w:tabs>
-          <w:tab w:val="clear" w:pos="709"/>
+          <w:numId w:val="11"/>
+        </w:numPr>
+        <w:tabs>
           <w:tab w:val="left" w:pos="709" w:leader="none"/>
         </w:tabs>
         <w:bidi w:val="0"/>
@@ -2066,10 +2069,9 @@
         <w:pStyle w:val="BodyText"/>
         <w:numPr>
           <w:ilvl w:val="0"/>
-          <w:numId w:val="12"/>
-        </w:numPr>
-        <w:tabs>
-          <w:tab w:val="clear" w:pos="709"/>
+          <w:numId w:val="11"/>
+        </w:numPr>
+        <w:tabs>
           <w:tab w:val="left" w:pos="709" w:leader="none"/>
         </w:tabs>
         <w:bidi w:val="0"/>
@@ -2087,10 +2089,9 @@
         <w:pStyle w:val="BodyText"/>
         <w:numPr>
           <w:ilvl w:val="0"/>
-          <w:numId w:val="12"/>
-        </w:numPr>
-        <w:tabs>
-          <w:tab w:val="clear" w:pos="709"/>
+          <w:numId w:val="11"/>
+        </w:numPr>
+        <w:tabs>
           <w:tab w:val="left" w:pos="709" w:leader="none"/>
         </w:tabs>
         <w:bidi w:val="0"/>
@@ -2108,10 +2109,9 @@
         <w:pStyle w:val="BodyText"/>
         <w:numPr>
           <w:ilvl w:val="0"/>
-          <w:numId w:val="12"/>
-        </w:numPr>
-        <w:tabs>
-          <w:tab w:val="clear" w:pos="709"/>
+          <w:numId w:val="11"/>
+        </w:numPr>
+        <w:tabs>
           <w:tab w:val="left" w:pos="709" w:leader="none"/>
         </w:tabs>
         <w:bidi w:val="0"/>
@@ -2182,8 +2182,8 @@
       </w:tblPr>
       <w:tblGrid>
         <w:gridCol w:w="2336"/>
-        <w:gridCol w:w="2808"/>
-        <w:gridCol w:w="4494"/>
+        <w:gridCol w:w="2807"/>
+        <w:gridCol w:w="4495"/>
       </w:tblGrid>
       <w:tr>
         <w:trPr>
@@ -2211,7 +2211,7 @@
         </w:tc>
         <w:tc>
           <w:tcPr>
-            <w:tcW w:w="2808" w:type="dxa"/>
+            <w:tcW w:w="2807" w:type="dxa"/>
             <w:tcBorders/>
             <w:vAlign w:val="center"/>
           </w:tcPr>
@@ -2231,7 +2231,7 @@
         </w:tc>
         <w:tc>
           <w:tcPr>
-            <w:tcW w:w="4494" w:type="dxa"/>
+            <w:tcW w:w="4495" w:type="dxa"/>
             <w:tcBorders/>
             <w:vAlign w:val="center"/>
           </w:tcPr>
@@ -2275,7 +2275,7 @@
         </w:tc>
         <w:tc>
           <w:tcPr>
-            <w:tcW w:w="2808" w:type="dxa"/>
+            <w:tcW w:w="2807" w:type="dxa"/>
             <w:tcBorders/>
             <w:vAlign w:val="center"/>
           </w:tcPr>
@@ -2296,7 +2296,7 @@
         </w:tc>
         <w:tc>
           <w:tcPr>
-            <w:tcW w:w="4494" w:type="dxa"/>
+            <w:tcW w:w="4495" w:type="dxa"/>
             <w:tcBorders/>
             <w:vAlign w:val="center"/>
           </w:tcPr>
@@ -2341,7 +2341,7 @@
         </w:tc>
         <w:tc>
           <w:tcPr>
-            <w:tcW w:w="2808" w:type="dxa"/>
+            <w:tcW w:w="2807" w:type="dxa"/>
             <w:tcBorders/>
             <w:vAlign w:val="center"/>
           </w:tcPr>
@@ -2362,7 +2362,7 @@
         </w:tc>
         <w:tc>
           <w:tcPr>
-            <w:tcW w:w="4494" w:type="dxa"/>
+            <w:tcW w:w="4495" w:type="dxa"/>
             <w:tcBorders/>
             <w:vAlign w:val="center"/>
           </w:tcPr>
@@ -2407,7 +2407,7 @@
         </w:tc>
         <w:tc>
           <w:tcPr>
-            <w:tcW w:w="2808" w:type="dxa"/>
+            <w:tcW w:w="2807" w:type="dxa"/>
             <w:tcBorders/>
             <w:vAlign w:val="center"/>
           </w:tcPr>
@@ -2428,7 +2428,7 @@
         </w:tc>
         <w:tc>
           <w:tcPr>
-            <w:tcW w:w="4494" w:type="dxa"/>
+            <w:tcW w:w="4495" w:type="dxa"/>
             <w:tcBorders/>
             <w:vAlign w:val="center"/>
           </w:tcPr>
@@ -2473,7 +2473,7 @@
         </w:tc>
         <w:tc>
           <w:tcPr>
-            <w:tcW w:w="2808" w:type="dxa"/>
+            <w:tcW w:w="2807" w:type="dxa"/>
             <w:tcBorders/>
             <w:vAlign w:val="center"/>
           </w:tcPr>
@@ -2494,7 +2494,7 @@
         </w:tc>
         <w:tc>
           <w:tcPr>
-            <w:tcW w:w="4494" w:type="dxa"/>
+            <w:tcW w:w="4495" w:type="dxa"/>
             <w:tcBorders/>
             <w:vAlign w:val="center"/>
           </w:tcPr>
@@ -2539,7 +2539,7 @@
         </w:tc>
         <w:tc>
           <w:tcPr>
-            <w:tcW w:w="2808" w:type="dxa"/>
+            <w:tcW w:w="2807" w:type="dxa"/>
             <w:tcBorders/>
             <w:vAlign w:val="center"/>
           </w:tcPr>
@@ -2560,7 +2560,7 @@
         </w:tc>
         <w:tc>
           <w:tcPr>
-            <w:tcW w:w="4494" w:type="dxa"/>
+            <w:tcW w:w="4495" w:type="dxa"/>
             <w:tcBorders/>
             <w:vAlign w:val="center"/>
           </w:tcPr>
@@ -2618,6 +2618,7 @@
         </w:numPr>
         <w:bidi w:val="0"/>
         <w:spacing w:before="240" w:after="120"/>
+        <w:ind w:hanging="0" w:left="0"/>
         <w:jc w:val="left"/>
         <w:rPr/>
       </w:pPr>
@@ -2697,120 +2698,138 @@
   <w:abstractNum w:abstractNumId="1">
     <w:lvl w:ilvl="0">
       <w:start w:val="1"/>
-      <w:numFmt w:val="none"/>
-      <w:suff w:val="nothing"/>
-      <w:lvlText w:val="%1"/>
-      <w:lvlJc w:val="left"/>
-      <w:pPr>
-        <w:tabs>
-          <w:tab w:val="num" w:pos="0"/>
-        </w:tabs>
-        <w:ind w:left="0" w:hanging="0"/>
-      </w:pPr>
+      <w:numFmt w:val="bullet"/>
+      <w:lvlText w:val=""/>
+      <w:lvlJc w:val="left"/>
+      <w:pPr>
+        <w:tabs>
+          <w:tab w:val="num" w:pos="709"/>
+        </w:tabs>
+        <w:ind w:left="709" w:hanging="283"/>
+      </w:pPr>
+      <w:rPr>
+        <w:rFonts w:ascii="Symbol" w:hAnsi="Symbol" w:cs="Symbol" w:hint="default"/>
+      </w:rPr>
     </w:lvl>
     <w:lvl w:ilvl="1">
       <w:start w:val="1"/>
-      <w:numFmt w:val="none"/>
-      <w:suff w:val="nothing"/>
-      <w:lvlText w:val="%2"/>
-      <w:lvlJc w:val="left"/>
-      <w:pPr>
-        <w:tabs>
-          <w:tab w:val="num" w:pos="0"/>
-        </w:tabs>
-        <w:ind w:left="0" w:hanging="0"/>
-      </w:pPr>
+      <w:numFmt w:val="bullet"/>
+      <w:lvlText w:val=""/>
+      <w:lvlJc w:val="left"/>
+      <w:pPr>
+        <w:tabs>
+          <w:tab w:val="num" w:pos="1418"/>
+        </w:tabs>
+        <w:ind w:left="1418" w:hanging="283"/>
+      </w:pPr>
+      <w:rPr>
+        <w:rFonts w:ascii="Symbol" w:hAnsi="Symbol" w:cs="Symbol" w:hint="default"/>
+      </w:rPr>
     </w:lvl>
     <w:lvl w:ilvl="2">
       <w:start w:val="1"/>
-      <w:numFmt w:val="none"/>
-      <w:suff w:val="nothing"/>
-      <w:lvlText w:val="%3"/>
-      <w:lvlJc w:val="left"/>
-      <w:pPr>
-        <w:tabs>
-          <w:tab w:val="num" w:pos="0"/>
-        </w:tabs>
-        <w:ind w:left="0" w:hanging="0"/>
-      </w:pPr>
+      <w:numFmt w:val="bullet"/>
+      <w:lvlText w:val=""/>
+      <w:lvlJc w:val="left"/>
+      <w:pPr>
+        <w:tabs>
+          <w:tab w:val="num" w:pos="2127"/>
+        </w:tabs>
+        <w:ind w:left="2127" w:hanging="283"/>
+      </w:pPr>
+      <w:rPr>
+        <w:rFonts w:ascii="Symbol" w:hAnsi="Symbol" w:cs="Symbol" w:hint="default"/>
+      </w:rPr>
     </w:lvl>
     <w:lvl w:ilvl="3">
       <w:start w:val="1"/>
-      <w:numFmt w:val="none"/>
-      <w:suff w:val="nothing"/>
-      <w:lvlText w:val="%4"/>
-      <w:lvlJc w:val="left"/>
-      <w:pPr>
-        <w:tabs>
-          <w:tab w:val="num" w:pos="0"/>
-        </w:tabs>
-        <w:ind w:left="0" w:hanging="0"/>
-      </w:pPr>
+      <w:numFmt w:val="bullet"/>
+      <w:lvlText w:val=""/>
+      <w:lvlJc w:val="left"/>
+      <w:pPr>
+        <w:tabs>
+          <w:tab w:val="num" w:pos="2836"/>
+        </w:tabs>
+        <w:ind w:left="2836" w:hanging="283"/>
+      </w:pPr>
+      <w:rPr>
+        <w:rFonts w:ascii="Symbol" w:hAnsi="Symbol" w:cs="Symbol" w:hint="default"/>
+      </w:rPr>
     </w:lvl>
     <w:lvl w:ilvl="4">
       <w:start w:val="1"/>
-      <w:numFmt w:val="none"/>
-      <w:suff w:val="nothing"/>
-      <w:lvlText w:val="%5"/>
-      <w:lvlJc w:val="left"/>
-      <w:pPr>
-        <w:tabs>
-          <w:tab w:val="num" w:pos="0"/>
-        </w:tabs>
-        <w:ind w:left="0" w:hanging="0"/>
-      </w:pPr>
+      <w:numFmt w:val="bullet"/>
+      <w:lvlText w:val=""/>
+      <w:lvlJc w:val="left"/>
+      <w:pPr>
+        <w:tabs>
+          <w:tab w:val="num" w:pos="3545"/>
+        </w:tabs>
+        <w:ind w:left="3545" w:hanging="283"/>
+      </w:pPr>
+      <w:rPr>
+        <w:rFonts w:ascii="Symbol" w:hAnsi="Symbol" w:cs="Symbol" w:hint="default"/>
+      </w:rPr>
     </w:lvl>
     <w:lvl w:ilvl="5">
       <w:start w:val="1"/>
-      <w:numFmt w:val="none"/>
-      <w:suff w:val="nothing"/>
-      <w:lvlText w:val="%6"/>
-      <w:lvlJc w:val="left"/>
-      <w:pPr>
-        <w:tabs>
-          <w:tab w:val="num" w:pos="0"/>
-        </w:tabs>
-        <w:ind w:left="0" w:hanging="0"/>
-      </w:pPr>
+      <w:numFmt w:val="bullet"/>
+      <w:lvlText w:val=""/>
+      <w:lvlJc w:val="left"/>
+      <w:pPr>
+        <w:tabs>
+          <w:tab w:val="num" w:pos="4254"/>
+        </w:tabs>
+        <w:ind w:left="4254" w:hanging="283"/>
+      </w:pPr>
+      <w:rPr>
+        <w:rFonts w:ascii="Symbol" w:hAnsi="Symbol" w:cs="Symbol" w:hint="default"/>
+      </w:rPr>
     </w:lvl>
     <w:lvl w:ilvl="6">
       <w:start w:val="1"/>
-      <w:numFmt w:val="none"/>
-      <w:suff w:val="nothing"/>
-      <w:lvlText w:val="%7"/>
-      <w:lvlJc w:val="left"/>
-      <w:pPr>
-        <w:tabs>
-          <w:tab w:val="num" w:pos="0"/>
-        </w:tabs>
-        <w:ind w:left="0" w:hanging="0"/>
-      </w:pPr>
+      <w:numFmt w:val="bullet"/>
+      <w:lvlText w:val=""/>
+      <w:lvlJc w:val="left"/>
+      <w:pPr>
+        <w:tabs>
+          <w:tab w:val="num" w:pos="4963"/>
+        </w:tabs>
+        <w:ind w:left="4963" w:hanging="283"/>
+      </w:pPr>
+      <w:rPr>
+        <w:rFonts w:ascii="Symbol" w:hAnsi="Symbol" w:cs="Symbol" w:hint="default"/>
+      </w:rPr>
     </w:lvl>
     <w:lvl w:ilvl="7">
       <w:start w:val="1"/>
-      <w:numFmt w:val="none"/>
-      <w:suff w:val="nothing"/>
-      <w:lvlText w:val="%8"/>
-      <w:lvlJc w:val="left"/>
-      <w:pPr>
-        <w:tabs>
-          <w:tab w:val="num" w:pos="0"/>
-        </w:tabs>
-        <w:ind w:left="0" w:hanging="0"/>
-      </w:pPr>
+      <w:numFmt w:val="bullet"/>
+      <w:lvlText w:val=""/>
+      <w:lvlJc w:val="left"/>
+      <w:pPr>
+        <w:tabs>
+          <w:tab w:val="num" w:pos="5672"/>
+        </w:tabs>
+        <w:ind w:left="5672" w:hanging="283"/>
+      </w:pPr>
+      <w:rPr>
+        <w:rFonts w:ascii="Symbol" w:hAnsi="Symbol" w:cs="Symbol" w:hint="default"/>
+      </w:rPr>
     </w:lvl>
     <w:lvl w:ilvl="8">
       <w:start w:val="1"/>
-      <w:numFmt w:val="none"/>
-      <w:suff w:val="nothing"/>
-      <w:lvlText w:val="%9"/>
-      <w:lvlJc w:val="left"/>
-      <w:pPr>
-        <w:tabs>
-          <w:tab w:val="num" w:pos="0"/>
-        </w:tabs>
-        <w:ind w:left="0" w:hanging="0"/>
-      </w:pPr>
+      <w:numFmt w:val="bullet"/>
+      <w:lvlText w:val=""/>
+      <w:lvlJc w:val="left"/>
+      <w:pPr>
+        <w:tabs>
+          <w:tab w:val="num" w:pos="6381"/>
+        </w:tabs>
+        <w:ind w:left="6381" w:hanging="283"/>
+      </w:pPr>
+      <w:rPr>
+        <w:rFonts w:ascii="Symbol" w:hAnsi="Symbol" w:cs="Symbol" w:hint="default"/>
+      </w:rPr>
     </w:lvl>
   </w:abstractNum>
   <w:abstractNum w:abstractNumId="2">
@@ -4186,138 +4205,120 @@
   <w:abstractNum w:abstractNumId="12">
     <w:lvl w:ilvl="0">
       <w:start w:val="1"/>
-      <w:numFmt w:val="bullet"/>
-      <w:lvlText w:val=""/>
-      <w:lvlJc w:val="left"/>
-      <w:pPr>
-        <w:tabs>
-          <w:tab w:val="num" w:pos="709"/>
-        </w:tabs>
-        <w:ind w:left="709" w:hanging="283"/>
-      </w:pPr>
-      <w:rPr>
-        <w:rFonts w:ascii="Symbol" w:hAnsi="Symbol" w:cs="Symbol" w:hint="default"/>
-      </w:rPr>
+      <w:numFmt w:val="none"/>
+      <w:suff w:val="nothing"/>
+      <w:lvlText w:val=""/>
+      <w:lvlJc w:val="left"/>
+      <w:pPr>
+        <w:tabs>
+          <w:tab w:val="num" w:pos="0"/>
+        </w:tabs>
+        <w:ind w:left="0" w:hanging="0"/>
+      </w:pPr>
     </w:lvl>
     <w:lvl w:ilvl="1">
       <w:start w:val="1"/>
-      <w:numFmt w:val="bullet"/>
-      <w:lvlText w:val=""/>
-      <w:lvlJc w:val="left"/>
-      <w:pPr>
-        <w:tabs>
-          <w:tab w:val="num" w:pos="1418"/>
-        </w:tabs>
-        <w:ind w:left="1418" w:hanging="283"/>
-      </w:pPr>
-      <w:rPr>
-        <w:rFonts w:ascii="Symbol" w:hAnsi="Symbol" w:cs="Symbol" w:hint="default"/>
-      </w:rPr>
+      <w:numFmt w:val="none"/>
+      <w:suff w:val="nothing"/>
+      <w:lvlText w:val=""/>
+      <w:lvlJc w:val="left"/>
+      <w:pPr>
+        <w:tabs>
+          <w:tab w:val="num" w:pos="0"/>
+        </w:tabs>
+        <w:ind w:left="0" w:hanging="0"/>
+      </w:pPr>
     </w:lvl>
     <w:lvl w:ilvl="2">
       <w:start w:val="1"/>
-      <w:numFmt w:val="bullet"/>
-      <w:lvlText w:val=""/>
-      <w:lvlJc w:val="left"/>
-      <w:pPr>
-        <w:tabs>
-          <w:tab w:val="num" w:pos="2127"/>
-        </w:tabs>
-        <w:ind w:left="2127" w:hanging="283"/>
-      </w:pPr>
-      <w:rPr>
-        <w:rFonts w:ascii="Symbol" w:hAnsi="Symbol" w:cs="Symbol" w:hint="default"/>
-      </w:rPr>
+      <w:numFmt w:val="none"/>
+      <w:suff w:val="nothing"/>
+      <w:lvlText w:val=""/>
+      <w:lvlJc w:val="left"/>
+      <w:pPr>
+        <w:tabs>
+          <w:tab w:val="num" w:pos="0"/>
+        </w:tabs>
+        <w:ind w:left="0" w:hanging="0"/>
+      </w:pPr>
     </w:lvl>
     <w:lvl w:ilvl="3">
       <w:start w:val="1"/>
-      <w:numFmt w:val="bullet"/>
-      <w:lvlText w:val=""/>
-      <w:lvlJc w:val="left"/>
-      <w:pPr>
-        <w:tabs>
-          <w:tab w:val="num" w:pos="2836"/>
-        </w:tabs>
-        <w:ind w:left="2836" w:hanging="283"/>
-      </w:pPr>
-      <w:rPr>
-        <w:rFonts w:ascii="Symbol" w:hAnsi="Symbol" w:cs="Symbol" w:hint="default"/>
-      </w:rPr>
+      <w:numFmt w:val="none"/>
+      <w:suff w:val="nothing"/>
+      <w:lvlText w:val=""/>
+      <w:lvlJc w:val="left"/>
+      <w:pPr>
+        <w:tabs>
+          <w:tab w:val="num" w:pos="0"/>
+        </w:tabs>
+        <w:ind w:left="0" w:hanging="0"/>
+      </w:pPr>
     </w:lvl>
     <w:lvl w:ilvl="4">
       <w:start w:val="1"/>
-      <w:numFmt w:val="bullet"/>
-      <w:lvlText w:val=""/>
-      <w:lvlJc w:val="left"/>
-      <w:pPr>
-        <w:tabs>
-          <w:tab w:val="num" w:pos="3545"/>
-        </w:tabs>
-        <w:ind w:left="3545" w:hanging="283"/>
-      </w:pPr>
-      <w:rPr>
-        <w:rFonts w:ascii="Symbol" w:hAnsi="Symbol" w:cs="Symbol" w:hint="default"/>
-      </w:rPr>
+      <w:numFmt w:val="none"/>
+      <w:suff w:val="nothing"/>
+      <w:lvlText w:val=""/>
+      <w:lvlJc w:val="left"/>
+      <w:pPr>
+        <w:tabs>
+          <w:tab w:val="num" w:pos="0"/>
+        </w:tabs>
+        <w:ind w:left="0" w:hanging="0"/>
+      </w:pPr>
     </w:lvl>
     <w:lvl w:ilvl="5">
       <w:start w:val="1"/>
-      <w:numFmt w:val="bullet"/>
-      <w:lvlText w:val=""/>
-      <w:lvlJc w:val="left"/>
-      <w:pPr>
-        <w:tabs>
-          <w:tab w:val="num" w:pos="4254"/>
-        </w:tabs>
-        <w:ind w:left="4254" w:hanging="283"/>
-      </w:pPr>
-      <w:rPr>
-        <w:rFonts w:ascii="Symbol" w:hAnsi="Symbol" w:cs="Symbol" w:hint="default"/>
-      </w:rPr>
+      <w:numFmt w:val="none"/>
+      <w:suff w:val="nothing"/>
+      <w:lvlText w:val=""/>
+      <w:lvlJc w:val="left"/>
+      <w:pPr>
+        <w:tabs>
+          <w:tab w:val="num" w:pos="0"/>
+        </w:tabs>
+        <w:ind w:left="0" w:hanging="0"/>
+      </w:pPr>
     </w:lvl>
     <w:lvl w:ilvl="6">
       <w:start w:val="1"/>
-      <w:numFmt w:val="bullet"/>
-      <w:lvlText w:val=""/>
-      <w:lvlJc w:val="left"/>
-      <w:pPr>
-        <w:tabs>
-          <w:tab w:val="num" w:pos="4963"/>
-        </w:tabs>
-        <w:ind w:left="4963" w:hanging="283"/>
-      </w:pPr>
-      <w:rPr>
-        <w:rFonts w:ascii="Symbol" w:hAnsi="Symbol" w:cs="Symbol" w:hint="default"/>
-      </w:rPr>
+      <w:numFmt w:val="none"/>
+      <w:suff w:val="nothing"/>
+      <w:lvlText w:val=""/>
+      <w:lvlJc w:val="left"/>
+      <w:pPr>
+        <w:tabs>
+          <w:tab w:val="num" w:pos="0"/>
+        </w:tabs>
+        <w:ind w:left="0" w:hanging="0"/>
+      </w:pPr>
     </w:lvl>
     <w:lvl w:ilvl="7">
       <w:start w:val="1"/>
-      <w:numFmt w:val="bullet"/>
-      <w:lvlText w:val=""/>
-      <w:lvlJc w:val="left"/>
-      <w:pPr>
-        <w:tabs>
-          <w:tab w:val="num" w:pos="5672"/>
-        </w:tabs>
-        <w:ind w:left="5672" w:hanging="283"/>
-      </w:pPr>
-      <w:rPr>
-        <w:rFonts w:ascii="Symbol" w:hAnsi="Symbol" w:cs="Symbol" w:hint="default"/>
-      </w:rPr>
+      <w:numFmt w:val="none"/>
+      <w:suff w:val="nothing"/>
+      <w:lvlText w:val=""/>
+      <w:lvlJc w:val="left"/>
+      <w:pPr>
+        <w:tabs>
+          <w:tab w:val="num" w:pos="0"/>
+        </w:tabs>
+        <w:ind w:left="0" w:hanging="0"/>
+      </w:pPr>
     </w:lvl>
     <w:lvl w:ilvl="8">
       <w:start w:val="1"/>
-      <w:numFmt w:val="bullet"/>
-      <w:lvlText w:val=""/>
-      <w:lvlJc w:val="left"/>
-      <w:pPr>
-        <w:tabs>
-          <w:tab w:val="num" w:pos="6381"/>
-        </w:tabs>
-        <w:ind w:left="6381" w:hanging="283"/>
-      </w:pPr>
-      <w:rPr>
-        <w:rFonts w:ascii="Symbol" w:hAnsi="Symbol" w:cs="Symbol" w:hint="default"/>
-      </w:rPr>
+      <w:numFmt w:val="none"/>
+      <w:suff w:val="nothing"/>
+      <w:lvlText w:val=""/>
+      <w:lvlJc w:val="left"/>
+      <w:pPr>
+        <w:tabs>
+          <w:tab w:val="num" w:pos="0"/>
+        </w:tabs>
+        <w:ind w:left="0" w:hanging="0"/>
+      </w:pPr>
     </w:lvl>
   </w:abstractNum>
   <w:num w:numId="1">
@@ -4373,7 +4374,6 @@
     </w:rPrDefault>
     <w:pPrDefault>
       <w:pPr>
-        <w:widowControl/>
         <w:suppressAutoHyphens w:val="true"/>
       </w:pPr>
     </w:pPrDefault>
@@ -4383,10 +4383,11 @@
     <w:qFormat/>
     <w:pPr>
       <w:widowControl/>
-      <w:kinsoku w:val="true"/>
-      <w:overflowPunct w:val="true"/>
-      <w:autoSpaceDE w:val="true"/>
+      <w:suppressAutoHyphens w:val="true"/>
+      <w:overflowPunct w:val="false"/>
       <w:bidi w:val="0"/>
+      <w:spacing w:before="0" w:after="0"/>
+      <w:jc w:val="left"/>
     </w:pPr>
     <w:rPr>
       <w:rFonts w:ascii="Liberation Serif" w:hAnsi="Liberation Serif" w:eastAsia="Noto Serif CJK SC" w:cs="Noto Sans Devanagari"/>

</xml_diff>